<commit_message>
main: Update SKTM docsTemplate
</commit_message>
<xml_diff>
--- a/templates/SKTM.docx
+++ b/templates/SKTM.docx
@@ -784,14 +784,6 @@
           <w:szCs w:val="22"/>
         </w:rPr>
       </w:pPr>
-      <w:r>
-        <w:rPr>
-          <w:rFonts w:ascii="Bookman Old Style" w:hAnsi="Bookman Old Style"/>
-          <w:sz w:val="22"/>
-          <w:szCs w:val="22"/>
-        </w:rPr>
-        <w:t xml:space="preserve">Nama </w:t>
-      </w:r>
       <w:proofErr w:type="spellStart"/>
       <w:r>
         <w:rPr>
@@ -799,7 +791,7 @@
           <w:sz w:val="22"/>
           <w:szCs w:val="22"/>
         </w:rPr>
-        <w:t>Kepala</w:t>
+        <w:t>Tempat</w:t>
       </w:r>
       <w:proofErr w:type="spellEnd"/>
       <w:r>
@@ -808,6 +800,24 @@
           <w:sz w:val="22"/>
           <w:szCs w:val="22"/>
         </w:rPr>
+        <w:t>/</w:t>
+      </w:r>
+      <w:proofErr w:type="spellStart"/>
+      <w:r>
+        <w:rPr>
+          <w:rFonts w:ascii="Bookman Old Style" w:hAnsi="Bookman Old Style"/>
+          <w:sz w:val="22"/>
+          <w:szCs w:val="22"/>
+        </w:rPr>
+        <w:t>tanggal</w:t>
+      </w:r>
+      <w:proofErr w:type="spellEnd"/>
+      <w:r>
+        <w:rPr>
+          <w:rFonts w:ascii="Bookman Old Style" w:hAnsi="Bookman Old Style"/>
+          <w:sz w:val="22"/>
+          <w:szCs w:val="22"/>
+        </w:rPr>
         <w:t xml:space="preserve"> </w:t>
       </w:r>
       <w:proofErr w:type="spellStart"/>
@@ -817,7 +827,7 @@
           <w:sz w:val="22"/>
           <w:szCs w:val="22"/>
         </w:rPr>
-        <w:t>Keluarga</w:t>
+        <w:t>lahir</w:t>
       </w:r>
       <w:proofErr w:type="spellEnd"/>
       <w:r>
@@ -844,7 +854,7 @@
           <w:szCs w:val="22"/>
           <w:lang w:val="id-ID"/>
         </w:rPr>
-        <w:t>{namaKepala}</w:t>
+        <w:t>{ttl}</w:t>
       </w:r>
     </w:p>
     <w:p>
@@ -872,17 +882,25 @@
           <w:sz w:val="22"/>
           <w:szCs w:val="22"/>
         </w:rPr>
-        <w:t>Nomor</w:t>
+        <w:t>Kewarga</w:t>
+      </w:r>
+      <w:r>
+        <w:rPr>
+          <w:rFonts w:ascii="Bookman Old Style" w:hAnsi="Bookman Old Style"/>
+          <w:sz w:val="22"/>
+          <w:szCs w:val="22"/>
+        </w:rPr>
+        <w:t>negara</w:t>
+      </w:r>
+      <w:r>
+        <w:rPr>
+          <w:rFonts w:ascii="Bookman Old Style" w:hAnsi="Bookman Old Style"/>
+          <w:sz w:val="22"/>
+          <w:szCs w:val="22"/>
+        </w:rPr>
+        <w:t>an</w:t>
       </w:r>
       <w:proofErr w:type="spellEnd"/>
-      <w:r>
-        <w:rPr>
-          <w:rFonts w:ascii="Bookman Old Style" w:hAnsi="Bookman Old Style"/>
-          <w:sz w:val="22"/>
-          <w:szCs w:val="22"/>
-        </w:rPr>
-        <w:t xml:space="preserve"> KK</w:t>
-      </w:r>
       <w:r>
         <w:rPr>
           <w:rFonts w:ascii="Bookman Old Style" w:hAnsi="Bookman Old Style"/>
@@ -905,9 +923,41 @@
           <w:rFonts w:ascii="Bookman Old Style" w:hAnsi="Bookman Old Style"/>
           <w:sz w:val="22"/>
           <w:szCs w:val="22"/>
-          <w:lang w:val="id-ID"/>
-        </w:rPr>
-        <w:t>{noKK}</w:t>
+        </w:rPr>
+        <w:fldChar w:fldCharType="begin"/>
+      </w:r>
+      <w:r>
+        <w:rPr>
+          <w:rFonts w:ascii="Bookman Old Style" w:hAnsi="Bookman Old Style"/>
+          <w:sz w:val="22"/>
+          <w:szCs w:val="22"/>
+        </w:rPr>
+        <w:instrText xml:space="preserve"> MERGEFIELD KEWARGANEGARAAN </w:instrText>
+      </w:r>
+      <w:r>
+        <w:rPr>
+          <w:rFonts w:ascii="Bookman Old Style" w:hAnsi="Bookman Old Style"/>
+          <w:sz w:val="22"/>
+          <w:szCs w:val="22"/>
+        </w:rPr>
+        <w:fldChar w:fldCharType="separate"/>
+      </w:r>
+      <w:r>
+        <w:rPr>
+          <w:rFonts w:ascii="Bookman Old Style" w:hAnsi="Bookman Old Style"/>
+          <w:noProof/>
+          <w:sz w:val="22"/>
+          <w:szCs w:val="22"/>
+        </w:rPr>
+        <w:t>WNI</w:t>
+      </w:r>
+      <w:r>
+        <w:rPr>
+          <w:rFonts w:ascii="Bookman Old Style" w:hAnsi="Bookman Old Style"/>
+          <w:sz w:val="22"/>
+          <w:szCs w:val="22"/>
+        </w:rPr>
+        <w:fldChar w:fldCharType="end"/>
       </w:r>
     </w:p>
     <w:p>
@@ -928,52 +978,14 @@
           <w:szCs w:val="22"/>
         </w:rPr>
       </w:pPr>
-      <w:proofErr w:type="spellStart"/>
-      <w:r>
-        <w:rPr>
-          <w:rFonts w:ascii="Bookman Old Style" w:hAnsi="Bookman Old Style"/>
-          <w:sz w:val="22"/>
-          <w:szCs w:val="22"/>
-        </w:rPr>
-        <w:t>Tempat</w:t>
-      </w:r>
-      <w:proofErr w:type="spellEnd"/>
-      <w:r>
-        <w:rPr>
-          <w:rFonts w:ascii="Bookman Old Style" w:hAnsi="Bookman Old Style"/>
-          <w:sz w:val="22"/>
-          <w:szCs w:val="22"/>
-        </w:rPr>
-        <w:t>/</w:t>
-      </w:r>
-      <w:proofErr w:type="spellStart"/>
-      <w:r>
-        <w:rPr>
-          <w:rFonts w:ascii="Bookman Old Style" w:hAnsi="Bookman Old Style"/>
-          <w:sz w:val="22"/>
-          <w:szCs w:val="22"/>
-        </w:rPr>
-        <w:t>tanggal</w:t>
-      </w:r>
-      <w:proofErr w:type="spellEnd"/>
-      <w:r>
-        <w:rPr>
-          <w:rFonts w:ascii="Bookman Old Style" w:hAnsi="Bookman Old Style"/>
-          <w:sz w:val="22"/>
-          <w:szCs w:val="22"/>
-        </w:rPr>
-        <w:t xml:space="preserve"> </w:t>
-      </w:r>
-      <w:proofErr w:type="spellStart"/>
-      <w:r>
-        <w:rPr>
-          <w:rFonts w:ascii="Bookman Old Style" w:hAnsi="Bookman Old Style"/>
-          <w:sz w:val="22"/>
-          <w:szCs w:val="22"/>
-        </w:rPr>
-        <w:t>lahir</w:t>
-      </w:r>
-      <w:proofErr w:type="spellEnd"/>
+      <w:r>
+        <w:rPr>
+          <w:rFonts w:ascii="Bookman Old Style" w:hAnsi="Bookman Old Style"/>
+          <w:sz w:val="22"/>
+          <w:szCs w:val="22"/>
+        </w:rPr>
+        <w:t>Agama</w:t>
+      </w:r>
       <w:r>
         <w:rPr>
           <w:rFonts w:ascii="Bookman Old Style" w:hAnsi="Bookman Old Style"/>
@@ -998,7 +1010,7 @@
           <w:szCs w:val="22"/>
           <w:lang w:val="id-ID"/>
         </w:rPr>
-        <w:t>{ttl}</w:t>
+        <w:t>{agama}</w:t>
       </w:r>
     </w:p>
     <w:p>
@@ -1019,32 +1031,14 @@
           <w:szCs w:val="22"/>
         </w:rPr>
       </w:pPr>
-      <w:proofErr w:type="spellStart"/>
-      <w:r>
-        <w:rPr>
-          <w:rFonts w:ascii="Bookman Old Style" w:hAnsi="Bookman Old Style"/>
-          <w:sz w:val="22"/>
-          <w:szCs w:val="22"/>
-        </w:rPr>
-        <w:t>Kewarga</w:t>
-      </w:r>
-      <w:r>
-        <w:rPr>
-          <w:rFonts w:ascii="Bookman Old Style" w:hAnsi="Bookman Old Style"/>
-          <w:sz w:val="22"/>
-          <w:szCs w:val="22"/>
-        </w:rPr>
-        <w:t>negara</w:t>
-      </w:r>
-      <w:r>
-        <w:rPr>
-          <w:rFonts w:ascii="Bookman Old Style" w:hAnsi="Bookman Old Style"/>
-          <w:sz w:val="22"/>
-          <w:szCs w:val="22"/>
-        </w:rPr>
-        <w:t>an</w:t>
-      </w:r>
-      <w:proofErr w:type="spellEnd"/>
+      <w:r>
+        <w:rPr>
+          <w:rFonts w:ascii="Bookman Old Style" w:hAnsi="Bookman Old Style"/>
+          <w:sz w:val="22"/>
+          <w:szCs w:val="22"/>
+        </w:rPr>
+        <w:t>Pekerjaan</w:t>
+      </w:r>
       <w:r>
         <w:rPr>
           <w:rFonts w:ascii="Bookman Old Style" w:hAnsi="Bookman Old Style"/>
@@ -1067,41 +1061,9 @@
           <w:rFonts w:ascii="Bookman Old Style" w:hAnsi="Bookman Old Style"/>
           <w:sz w:val="22"/>
           <w:szCs w:val="22"/>
-        </w:rPr>
-        <w:fldChar w:fldCharType="begin"/>
-      </w:r>
-      <w:r>
-        <w:rPr>
-          <w:rFonts w:ascii="Bookman Old Style" w:hAnsi="Bookman Old Style"/>
-          <w:sz w:val="22"/>
-          <w:szCs w:val="22"/>
-        </w:rPr>
-        <w:instrText xml:space="preserve"> MERGEFIELD KEWARGANEGARAAN </w:instrText>
-      </w:r>
-      <w:r>
-        <w:rPr>
-          <w:rFonts w:ascii="Bookman Old Style" w:hAnsi="Bookman Old Style"/>
-          <w:sz w:val="22"/>
-          <w:szCs w:val="22"/>
-        </w:rPr>
-        <w:fldChar w:fldCharType="separate"/>
-      </w:r>
-      <w:r>
-        <w:rPr>
-          <w:rFonts w:ascii="Bookman Old Style" w:hAnsi="Bookman Old Style"/>
-          <w:noProof/>
-          <w:sz w:val="22"/>
-          <w:szCs w:val="22"/>
-        </w:rPr>
-        <w:t>WNI</w:t>
-      </w:r>
-      <w:r>
-        <w:rPr>
-          <w:rFonts w:ascii="Bookman Old Style" w:hAnsi="Bookman Old Style"/>
-          <w:sz w:val="22"/>
-          <w:szCs w:val="22"/>
-        </w:rPr>
-        <w:fldChar w:fldCharType="end"/>
+          <w:lang w:val="id-ID"/>
+        </w:rPr>
+        <w:t>{bekerja}</w:t>
       </w:r>
     </w:p>
     <w:p>
@@ -1127,127 +1089,10 @@
           <w:rFonts w:ascii="Bookman Old Style" w:hAnsi="Bookman Old Style"/>
           <w:sz w:val="22"/>
           <w:szCs w:val="22"/>
-        </w:rPr>
-        <w:t>Agama</w:t>
-      </w:r>
-      <w:r>
-        <w:rPr>
-          <w:rFonts w:ascii="Bookman Old Style" w:hAnsi="Bookman Old Style"/>
-          <w:sz w:val="22"/>
-          <w:szCs w:val="22"/>
-        </w:rPr>
-        <w:tab/>
-        <w:t>:</w:t>
-      </w:r>
-      <w:r>
-        <w:rPr>
-          <w:rFonts w:ascii="Bookman Old Style" w:hAnsi="Bookman Old Style"/>
-          <w:sz w:val="22"/>
-          <w:szCs w:val="22"/>
-        </w:rPr>
-        <w:tab/>
-      </w:r>
-      <w:r>
-        <w:rPr>
-          <w:rFonts w:ascii="Bookman Old Style" w:hAnsi="Bookman Old Style"/>
-          <w:sz w:val="22"/>
-          <w:szCs w:val="22"/>
           <w:lang w:val="id-ID"/>
         </w:rPr>
-        <w:t>{agama}</w:t>
-      </w:r>
-    </w:p>
-    <w:p>
-      <w:pPr>
-        <w:numPr>
-          <w:ilvl w:val="0"/>
-          <w:numId w:val="15"/>
-        </w:numPr>
-        <w:tabs>
-          <w:tab w:val="left" w:pos="1260"/>
-          <w:tab w:val="left" w:pos="3960"/>
-          <w:tab w:val="left" w:pos="4140"/>
-        </w:tabs>
-        <w:ind w:left="4140" w:right="4" w:hanging="3420"/>
-        <w:rPr>
-          <w:rFonts w:ascii="Bookman Old Style" w:hAnsi="Bookman Old Style"/>
-          <w:sz w:val="22"/>
-          <w:szCs w:val="22"/>
-        </w:rPr>
-      </w:pPr>
-      <w:r>
-        <w:rPr>
-          <w:rFonts w:ascii="Bookman Old Style" w:hAnsi="Bookman Old Style"/>
-          <w:sz w:val="22"/>
-          <w:szCs w:val="22"/>
-        </w:rPr>
-        <w:t>Pekerjaan</w:t>
-      </w:r>
-      <w:r>
-        <w:rPr>
-          <w:rFonts w:ascii="Bookman Old Style" w:hAnsi="Bookman Old Style"/>
-          <w:sz w:val="22"/>
-          <w:szCs w:val="22"/>
-        </w:rPr>
-        <w:tab/>
-        <w:t>:</w:t>
-      </w:r>
-      <w:r>
-        <w:rPr>
-          <w:rFonts w:ascii="Bookman Old Style" w:hAnsi="Bookman Old Style"/>
-          <w:sz w:val="22"/>
-          <w:szCs w:val="22"/>
-        </w:rPr>
-        <w:tab/>
-      </w:r>
-      <w:r>
-        <w:rPr>
-          <w:rFonts w:ascii="Bookman Old Style" w:hAnsi="Bookman Old Style"/>
-          <w:sz w:val="22"/>
-          <w:szCs w:val="22"/>
-          <w:lang w:val="id-ID"/>
-        </w:rPr>
-        <w:t>{bekerja}</w:t>
-      </w:r>
-    </w:p>
-    <w:p>
-      <w:pPr>
-        <w:numPr>
-          <w:ilvl w:val="0"/>
-          <w:numId w:val="15"/>
-        </w:numPr>
-        <w:tabs>
-          <w:tab w:val="left" w:pos="1260"/>
-          <w:tab w:val="left" w:pos="3960"/>
-          <w:tab w:val="left" w:pos="4140"/>
-        </w:tabs>
-        <w:ind w:left="4140" w:right="4" w:hanging="3420"/>
-        <w:rPr>
-          <w:rFonts w:ascii="Bookman Old Style" w:hAnsi="Bookman Old Style"/>
-          <w:sz w:val="22"/>
-          <w:szCs w:val="22"/>
-        </w:rPr>
-      </w:pPr>
-      <w:proofErr w:type="spellStart"/>
-      <w:proofErr w:type="gramStart"/>
-      <w:r>
-        <w:rPr>
-          <w:rFonts w:ascii="Bookman Old Style" w:hAnsi="Bookman Old Style"/>
-          <w:sz w:val="22"/>
-          <w:szCs w:val="22"/>
-        </w:rPr>
-        <w:t>Tempat</w:t>
-      </w:r>
-      <w:proofErr w:type="spellEnd"/>
-      <w:r>
-        <w:rPr>
-          <w:rFonts w:ascii="Bookman Old Style" w:hAnsi="Bookman Old Style"/>
-          <w:sz w:val="22"/>
-          <w:szCs w:val="22"/>
-        </w:rPr>
-        <w:t xml:space="preserve">  tinggal</w:t>
-      </w:r>
-      <w:proofErr w:type="gramEnd"/>
+        <w:t>Alamat</w:t>
+      </w:r>
       <w:r>
         <w:rPr>
           <w:rFonts w:ascii="Bookman Old Style" w:hAnsi="Bookman Old Style"/>
@@ -1817,12 +1662,6 @@
         <w:gridCol w:w="5398"/>
       </w:tblGrid>
       <w:tr>
-        <w:tblPrEx>
-          <w:tblCellMar>
-            <w:top w:w="0" w:type="dxa"/>
-            <w:bottom w:w="0" w:type="dxa"/>
-          </w:tblCellMar>
-        </w:tblPrEx>
         <w:trPr>
           <w:trHeight w:val="2260"/>
         </w:trPr>
@@ -4305,7 +4144,51 @@
     <w:lsdException w:name="FollowedHyperlink" w:semiHidden="1" w:unhideWhenUsed="1"/>
     <w:lsdException w:name="Strong" w:uiPriority="22" w:qFormat="1"/>
     <w:lsdException w:name="Emphasis" w:uiPriority="20" w:qFormat="1"/>
+    <w:lsdException w:name="Normal Table" w:semiHidden="1" w:unhideWhenUsed="1"/>
+    <w:lsdException w:name="Table Simple 1" w:semiHidden="1" w:unhideWhenUsed="1"/>
+    <w:lsdException w:name="Table Simple 2" w:semiHidden="1" w:unhideWhenUsed="1"/>
+    <w:lsdException w:name="Table Simple 3" w:semiHidden="1" w:unhideWhenUsed="1"/>
+    <w:lsdException w:name="Table Classic 1" w:semiHidden="1" w:unhideWhenUsed="1"/>
+    <w:lsdException w:name="Table Classic 2" w:semiHidden="1" w:unhideWhenUsed="1"/>
+    <w:lsdException w:name="Table Classic 3" w:semiHidden="1" w:unhideWhenUsed="1"/>
+    <w:lsdException w:name="Table Classic 4" w:semiHidden="1" w:unhideWhenUsed="1"/>
+    <w:lsdException w:name="Table Colorful 1" w:semiHidden="1" w:unhideWhenUsed="1"/>
+    <w:lsdException w:name="Table Colorful 2" w:semiHidden="1" w:unhideWhenUsed="1"/>
+    <w:lsdException w:name="Table Colorful 3" w:semiHidden="1" w:unhideWhenUsed="1"/>
+    <w:lsdException w:name="Table Columns 1" w:semiHidden="1" w:unhideWhenUsed="1"/>
+    <w:lsdException w:name="Table Columns 2" w:semiHidden="1" w:unhideWhenUsed="1"/>
+    <w:lsdException w:name="Table Columns 3" w:semiHidden="1" w:unhideWhenUsed="1"/>
+    <w:lsdException w:name="Table Columns 4" w:semiHidden="1" w:unhideWhenUsed="1"/>
+    <w:lsdException w:name="Table Columns 5" w:semiHidden="1" w:unhideWhenUsed="1"/>
+    <w:lsdException w:name="Table Grid 1" w:semiHidden="1" w:unhideWhenUsed="1"/>
+    <w:lsdException w:name="Table Grid 2" w:semiHidden="1" w:unhideWhenUsed="1"/>
+    <w:lsdException w:name="Table Grid 3" w:semiHidden="1" w:unhideWhenUsed="1"/>
+    <w:lsdException w:name="Table Grid 4" w:semiHidden="1" w:unhideWhenUsed="1"/>
+    <w:lsdException w:name="Table Grid 5" w:semiHidden="1" w:unhideWhenUsed="1"/>
+    <w:lsdException w:name="Table Grid 6" w:semiHidden="1" w:unhideWhenUsed="1"/>
+    <w:lsdException w:name="Table Grid 7" w:semiHidden="1" w:unhideWhenUsed="1"/>
+    <w:lsdException w:name="Table Grid 8" w:semiHidden="1" w:unhideWhenUsed="1"/>
+    <w:lsdException w:name="Table List 1" w:semiHidden="1" w:unhideWhenUsed="1"/>
+    <w:lsdException w:name="Table List 2" w:semiHidden="1" w:unhideWhenUsed="1"/>
+    <w:lsdException w:name="Table List 3" w:semiHidden="1" w:unhideWhenUsed="1"/>
+    <w:lsdException w:name="Table List 4" w:semiHidden="1" w:unhideWhenUsed="1"/>
+    <w:lsdException w:name="Table List 5" w:semiHidden="1" w:unhideWhenUsed="1"/>
+    <w:lsdException w:name="Table List 6" w:semiHidden="1" w:unhideWhenUsed="1"/>
+    <w:lsdException w:name="Table List 7" w:semiHidden="1" w:unhideWhenUsed="1"/>
+    <w:lsdException w:name="Table List 8" w:semiHidden="1" w:unhideWhenUsed="1"/>
+    <w:lsdException w:name="Table 3D effects 1" w:semiHidden="1" w:unhideWhenUsed="1"/>
+    <w:lsdException w:name="Table 3D effects 2" w:semiHidden="1" w:unhideWhenUsed="1"/>
+    <w:lsdException w:name="Table 3D effects 3" w:semiHidden="1" w:unhideWhenUsed="1"/>
+    <w:lsdException w:name="Table Contemporary" w:semiHidden="1" w:unhideWhenUsed="1"/>
+    <w:lsdException w:name="Table Elegant" w:semiHidden="1" w:unhideWhenUsed="1"/>
+    <w:lsdException w:name="Table Professional" w:semiHidden="1" w:unhideWhenUsed="1"/>
+    <w:lsdException w:name="Table Subtle 1" w:semiHidden="1" w:unhideWhenUsed="1"/>
+    <w:lsdException w:name="Table Subtle 2" w:semiHidden="1" w:unhideWhenUsed="1"/>
+    <w:lsdException w:name="Table Web 1" w:semiHidden="1" w:unhideWhenUsed="1"/>
+    <w:lsdException w:name="Table Web 2" w:semiHidden="1" w:unhideWhenUsed="1"/>
+    <w:lsdException w:name="Table Web 3" w:semiHidden="1" w:unhideWhenUsed="1"/>
     <w:lsdException w:name="Table Grid" w:uiPriority="59"/>
+    <w:lsdException w:name="Table Theme" w:semiHidden="1" w:unhideWhenUsed="1"/>
     <w:lsdException w:name="Placeholder Text" w:semiHidden="1"/>
     <w:lsdException w:name="No Spacing" w:uiPriority="1" w:qFormat="1"/>
     <w:lsdException w:name="Light Shading" w:uiPriority="60"/>
@@ -4581,6 +4464,7 @@
   <w:style w:type="character" w:default="1" w:styleId="DefaultParagraphFont">
     <w:name w:val="Default Paragraph Font"/>
     <w:uiPriority w:val="1"/>
+    <w:semiHidden/>
     <w:unhideWhenUsed/>
   </w:style>
   <w:style w:type="table" w:default="1" w:styleId="TableNormal">

</xml_diff>